<commit_message>
Add R as author to paper
</commit_message>
<xml_diff>
--- a/The Proficiency Paradox.docx
+++ b/The Proficiency Paradox.docx
@@ -60,44 +60,26 @@
         <w:rPr>
           <w:rFonts w:ascii="CMU Serif" w:hAnsi="CMU Serif" w:cs="CMU Serif"/>
         </w:rPr>
-        <w:t xml:space="preserve"> Mot </w:t>
-      </w:r>
-      <w:proofErr w:type="spellStart"/>
-      <w:r>
-        <w:rPr>
-          <w:rFonts w:ascii="CMU Serif" w:hAnsi="CMU Serif" w:cs="CMU Serif"/>
-        </w:rPr>
-        <w:t>Remmihcs</w:t>
-      </w:r>
-      <w:proofErr w:type="spellEnd"/>
-      <w:r>
-        <w:rPr>
-          <w:rFonts w:ascii="CMU Serif" w:hAnsi="CMU Serif" w:cs="CMU Serif"/>
-        </w:rPr>
-        <w:t xml:space="preserve">; </w:t>
-      </w:r>
-      <w:proofErr w:type="spellStart"/>
-      <w:r>
-        <w:rPr>
-          <w:rFonts w:ascii="CMU Serif" w:hAnsi="CMU Serif" w:cs="CMU Serif"/>
-        </w:rPr>
-        <w:t>Erelyt</w:t>
-      </w:r>
-      <w:proofErr w:type="spellEnd"/>
-      <w:r>
-        <w:rPr>
-          <w:rFonts w:ascii="CMU Serif" w:hAnsi="CMU Serif" w:cs="CMU Serif"/>
-        </w:rPr>
-        <w:t xml:space="preserve"> </w:t>
-      </w:r>
-      <w:proofErr w:type="spellStart"/>
-      <w:r>
-        <w:rPr>
-          <w:rFonts w:ascii="CMU Serif" w:hAnsi="CMU Serif" w:cs="CMU Serif"/>
-        </w:rPr>
-        <w:t>Erutuoc</w:t>
-      </w:r>
-      <w:proofErr w:type="spellEnd"/>
+        <w:t xml:space="preserve"> Mot Remmihcs</w:t>
+      </w:r>
+      <w:r>
+        <w:rPr>
+          <w:rFonts w:ascii="CMU Serif" w:hAnsi="CMU Serif" w:cs="CMU Serif"/>
+        </w:rPr>
+        <w:t xml:space="preserve">, </w:t>
+      </w:r>
+      <w:r>
+        <w:rPr>
+          <w:rFonts w:ascii="CMU Serif" w:hAnsi="CMU Serif" w:cs="CMU Serif"/>
+        </w:rPr>
+        <w:t>Erelyt Erutuoc</w:t>
+      </w:r>
+      <w:r>
+        <w:rPr>
+          <w:rFonts w:ascii="CMU Serif" w:hAnsi="CMU Serif" w:cs="CMU Serif"/>
+        </w:rPr>
+        <w:t>, and Rachel Friederich</w:t>
+      </w:r>
       <w:r>
         <w:rPr>
           <w:rFonts w:ascii="CMU Serif" w:hAnsi="CMU Serif" w:cs="CMU Serif"/>
@@ -818,21 +800,7 @@
         <w:rPr>
           <w:rFonts w:ascii="CMU Serif" w:hAnsi="CMU Serif" w:cs="CMU Serif"/>
         </w:rPr>
-        <w:t xml:space="preserve">The analysis suggests that while the ethical motivations of Standards-Based Grading are laudable, the implementation creates significant data fidelity issues. Schools adopting these models must realize that "simplifying" the gradebook </w:t>
-      </w:r>
-      <w:proofErr w:type="gramStart"/>
-      <w:r>
-        <w:rPr>
-          <w:rFonts w:ascii="CMU Serif" w:hAnsi="CMU Serif" w:cs="CMU Serif"/>
-        </w:rPr>
-        <w:t>actually destroys</w:t>
-      </w:r>
-      <w:proofErr w:type="gramEnd"/>
-      <w:r>
-        <w:rPr>
-          <w:rFonts w:ascii="CMU Serif" w:hAnsi="CMU Serif" w:cs="CMU Serif"/>
-        </w:rPr>
-        <w:t xml:space="preserve"> valuable information regarding student cognition and behavior. The "Proficiency Paradox" implies that by trying to be more "accurate" (by focusing only on content), we become less predictive of future success. Real-world environments—universities and </w:t>
+        <w:t xml:space="preserve">The analysis suggests that while the ethical motivations of Standards-Based Grading are laudable, the implementation creates significant data fidelity issues. Schools adopting these models must realize that "simplifying" the gradebook actually destroys valuable information regarding student cognition and behavior. The "Proficiency Paradox" implies that by trying to be more "accurate" (by focusing only on content), we become less predictive of future success. Real-world environments—universities and </w:t>
       </w:r>
       <w:r>
         <w:rPr>
@@ -1103,49 +1071,7 @@
         <w:rPr>
           <w:rFonts w:ascii="CMU Serif" w:hAnsi="CMU Serif" w:cs="CMU Serif"/>
         </w:rPr>
-        <w:t xml:space="preserve">Zhang, Moyu, Zhu, </w:t>
-      </w:r>
-      <w:proofErr w:type="spellStart"/>
-      <w:r>
-        <w:rPr>
-          <w:rFonts w:ascii="CMU Serif" w:hAnsi="CMU Serif" w:cs="CMU Serif"/>
-        </w:rPr>
-        <w:t>Xinning</w:t>
-      </w:r>
-      <w:proofErr w:type="spellEnd"/>
-      <w:r>
-        <w:rPr>
-          <w:rFonts w:ascii="CMU Serif" w:hAnsi="CMU Serif" w:cs="CMU Serif"/>
-        </w:rPr>
-        <w:t xml:space="preserve">, Zhang, </w:t>
-      </w:r>
-      <w:proofErr w:type="spellStart"/>
-      <w:r>
-        <w:rPr>
-          <w:rFonts w:ascii="CMU Serif" w:hAnsi="CMU Serif" w:cs="CMU Serif"/>
-        </w:rPr>
-        <w:t>Chunhong</w:t>
-      </w:r>
-      <w:proofErr w:type="spellEnd"/>
-      <w:r>
-        <w:rPr>
-          <w:rFonts w:ascii="CMU Serif" w:hAnsi="CMU Serif" w:cs="CMU Serif"/>
-        </w:rPr>
-        <w:t xml:space="preserve">, Pan, Feng, Qian, </w:t>
-      </w:r>
-      <w:proofErr w:type="spellStart"/>
-      <w:r>
-        <w:rPr>
-          <w:rFonts w:ascii="CMU Serif" w:hAnsi="CMU Serif" w:cs="CMU Serif"/>
-        </w:rPr>
-        <w:t>Wenchen</w:t>
-      </w:r>
-      <w:proofErr w:type="spellEnd"/>
-      <w:r>
-        <w:rPr>
-          <w:rFonts w:ascii="CMU Serif" w:hAnsi="CMU Serif" w:cs="CMU Serif"/>
-        </w:rPr>
-        <w:t xml:space="preserve">, &amp; Zhao, Hui (2023). </w:t>
+        <w:t xml:space="preserve">Zhang, Moyu, Zhu, Xinning, Zhang, Chunhong, Pan, Feng, Qian, Wenchen, &amp; Zhao, Hui (2023). </w:t>
       </w:r>
       <w:r>
         <w:rPr>
@@ -1219,35 +1145,7 @@
         <w:rPr>
           <w:rFonts w:ascii="CMU Serif" w:hAnsi="CMU Serif" w:cs="CMU Serif"/>
         </w:rPr>
-        <w:t xml:space="preserve">Marez, Victor De, </w:t>
-      </w:r>
-      <w:proofErr w:type="spellStart"/>
-      <w:r>
-        <w:rPr>
-          <w:rFonts w:ascii="CMU Serif" w:hAnsi="CMU Serif" w:cs="CMU Serif"/>
-        </w:rPr>
-        <w:t>Nooten</w:t>
-      </w:r>
-      <w:proofErr w:type="spellEnd"/>
-      <w:r>
-        <w:rPr>
-          <w:rFonts w:ascii="CMU Serif" w:hAnsi="CMU Serif" w:cs="CMU Serif"/>
-        </w:rPr>
-        <w:t xml:space="preserve">, Jens Van, Bruyne, Luna De, &amp; </w:t>
-      </w:r>
-      <w:proofErr w:type="spellStart"/>
-      <w:r>
-        <w:rPr>
-          <w:rFonts w:ascii="CMU Serif" w:hAnsi="CMU Serif" w:cs="CMU Serif"/>
-        </w:rPr>
-        <w:t>Daelemans</w:t>
-      </w:r>
-      <w:proofErr w:type="spellEnd"/>
-      <w:r>
-        <w:rPr>
-          <w:rFonts w:ascii="CMU Serif" w:hAnsi="CMU Serif" w:cs="CMU Serif"/>
-        </w:rPr>
-        <w:t xml:space="preserve">, Walter (2025). </w:t>
+        <w:t xml:space="preserve">Marez, Victor De, Nooten, Jens Van, Bruyne, Luna De, &amp; Daelemans, Walter (2025). </w:t>
       </w:r>
       <w:r>
         <w:rPr>
@@ -2927,6 +2825,7 @@
   <w:style w:type="character" w:default="1" w:styleId="DefaultParagraphFont">
     <w:name w:val="Default Paragraph Font"/>
     <w:uiPriority w:val="1"/>
+    <w:semiHidden/>
     <w:unhideWhenUsed/>
   </w:style>
   <w:style w:type="table" w:default="1" w:styleId="TableNormal">

</xml_diff>